<commit_message>
colors removed from boxplots
wingate corrections made in response and in supp methods
</commit_message>
<xml_diff>
--- a/gm_pce/manuscript_gmes_SuppInfo.docx
+++ b/gm_pce/manuscript_gmes_SuppInfo.docx
@@ -36,434 +36,8 @@
       <w:pPr>
         <w:pStyle w:val="Heading2"/>
       </w:pPr>
-      <w:bookmarkStart w:id="21" w:name="tables"/>
+      <w:bookmarkStart w:id="21" w:name="figures"/>
       <w:bookmarkEnd w:id="21"/>
-      <w:r>
-        <w:t xml:space="preserve">Tables</w:t>
-      </w:r>
-    </w:p>
-    <w:p>
-      <w:pPr>
-        <w:pStyle w:val="FirstParagraph"/>
-      </w:pPr>
-      <w:r>
-        <w:rPr>
-          <w:i/>
-        </w:rPr>
-        <w:t xml:space="preserve">jmax vcmax values</w:t>
-      </w:r>
-      <w:r>
-        <w:t xml:space="preserve"> </w:t>
-      </w:r>
-      <w:r>
-        <w:rPr>
-          <w:b/>
-        </w:rPr>
-        <w:t xml:space="preserve">Table S1</w:t>
-      </w:r>
-      <w:r>
-        <w:t xml:space="preserve">. Leaf morphological and physiological traits of sun and shade leaves under ambient and elevated temperature treatments for</w:t>
-      </w:r>
-      <w:r>
-        <w:t xml:space="preserve"> </w:t>
-      </w:r>
-      <w:r>
-        <w:rPr>
-          <w:i/>
-        </w:rPr>
-        <w:t xml:space="preserve">Eucalyptus tereticornis</w:t>
-      </w:r>
-      <w:r>
-        <w:t xml:space="preserve">. Values of</w:t>
-      </w:r>
-      <w:r>
-        <w:t xml:space="preserve"> </w:t>
-      </w:r>
-      <w:r>
-        <w:rPr>
-          <w:i/>
-        </w:rPr>
-        <w:t xml:space="preserve">V</w:t>
-      </w:r>
-      <w:r>
-        <w:rPr>
-          <w:vertAlign w:val="subscript"/>
-        </w:rPr>
-        <w:t xml:space="preserve">cmax</w:t>
-      </w:r>
-      <w:r>
-        <w:t xml:space="preserve"> </w:t>
-      </w:r>
-      <w:r>
-        <w:t xml:space="preserve">and</w:t>
-      </w:r>
-      <w:r>
-        <w:t xml:space="preserve"> </w:t>
-      </w:r>
-      <w:r>
-        <w:rPr>
-          <w:i/>
-        </w:rPr>
-        <w:t xml:space="preserve">J</w:t>
-      </w:r>
-      <w:r>
-        <w:rPr>
-          <w:vertAlign w:val="subscript"/>
-        </w:rPr>
-        <w:t xml:space="preserve">max</w:t>
-      </w:r>
-      <w:r>
-        <w:t xml:space="preserve"> </w:t>
-      </w:r>
-      <w:r>
-        <w:t xml:space="preserve">are treatment mean (± 1 standard error) from A-</w:t>
-      </w:r>
-      <w:r>
-        <w:rPr>
-          <w:i/>
-        </w:rPr>
-        <w:t xml:space="preserve">C</w:t>
-      </w:r>
-      <w:r>
-        <w:rPr>
-          <w:vertAlign w:val="subscript"/>
-        </w:rPr>
-        <w:t xml:space="preserve">i</w:t>
-      </w:r>
-      <w:r>
-        <w:t xml:space="preserve"> </w:t>
-      </w:r>
-      <w:r>
-        <w:t xml:space="preserve">curves measured in each chamber at 25 °C and saturating light. Different letters represent significant differences between leaf type and temperature treatments (based on a Tukey test). The P value represents the overall effect between each unique combination of leaf type and temperature treatment for each trait.</w:t>
-      </w:r>
-    </w:p>
-    <w:tbl>
-      <w:tblPr>
-        <w:tblStyle w:val="TableNormal"/>
-        <w:tblW w:type="pct" w:w="0.0"/>
-        <w:tblLook w:firstRow="1"/>
-      </w:tblPr>
-      <w:tblGrid/>
-      <w:tr>
-        <w:trPr>
-          <w:cnfStyle w:firstRow="1"/>
-        </w:trPr>
-        <w:tc>
-          <w:tcPr>
-            <w:tcBorders>
-              <w:bottom w:val="single"/>
-            </w:tcBorders>
-            <w:vAlign w:val="bottom"/>
-          </w:tcPr>
-          <w:p>
-            <w:pPr>
-              <w:pStyle w:val="Compact"/>
-              <w:jc w:val="left"/>
-            </w:pPr>
-            <w:r>
-              <w:rPr>
-                <w:b/>
-              </w:rPr>
-              <w:t xml:space="preserve">Leaf</w:t>
-            </w:r>
-          </w:p>
-        </w:tc>
-        <w:tc>
-          <w:tcPr>
-            <w:tcBorders>
-              <w:bottom w:val="single"/>
-            </w:tcBorders>
-            <w:vAlign w:val="bottom"/>
-          </w:tcPr>
-          <w:p>
-            <w:pPr>
-              <w:pStyle w:val="Compact"/>
-              <w:jc w:val="left"/>
-            </w:pPr>
-            <w:r>
-              <w:rPr>
-                <w:b/>
-              </w:rPr>
-              <w:t xml:space="preserve">Temperature</w:t>
-            </w:r>
-          </w:p>
-        </w:tc>
-        <w:tc>
-          <w:tcPr>
-            <w:tcBorders>
-              <w:bottom w:val="single"/>
-            </w:tcBorders>
-            <w:vAlign w:val="bottom"/>
-          </w:tcPr>
-          <w:p>
-            <w:pPr>
-              <w:pStyle w:val="Compact"/>
-              <w:jc w:val="left"/>
-            </w:pPr>
-            <w:r>
-              <w:rPr>
-                <w:i/>
-                <w:b/>
-              </w:rPr>
-              <w:t xml:space="preserve">V</w:t>
-            </w:r>
-            <w:r>
-              <w:rPr>
-                <w:vertAlign w:val="subscript"/>
-                <w:b/>
-              </w:rPr>
-              <w:t xml:space="preserve">cmax</w:t>
-            </w:r>
-          </w:p>
-        </w:tc>
-        <w:tc>
-          <w:tcPr>
-            <w:tcBorders>
-              <w:bottom w:val="single"/>
-            </w:tcBorders>
-            <w:vAlign w:val="bottom"/>
-          </w:tcPr>
-          <w:p>
-            <w:pPr>
-              <w:pStyle w:val="Compact"/>
-              <w:jc w:val="left"/>
-            </w:pPr>
-            <w:r>
-              <w:rPr>
-                <w:i/>
-                <w:b/>
-              </w:rPr>
-              <w:t xml:space="preserve">J</w:t>
-            </w:r>
-            <w:r>
-              <w:rPr>
-                <w:vertAlign w:val="subscript"/>
-                <w:b/>
-              </w:rPr>
-              <w:t xml:space="preserve">max</w:t>
-            </w:r>
-          </w:p>
-        </w:tc>
-      </w:tr>
-      <w:tr>
-        <w:tc>
-          <w:p>
-            <w:pPr>
-              <w:pStyle w:val="Compact"/>
-              <w:jc w:val="left"/>
-            </w:pPr>
-            <w:r>
-              <w:t xml:space="preserve">Sun</w:t>
-            </w:r>
-          </w:p>
-        </w:tc>
-        <w:tc>
-          <w:p>
-            <w:pPr>
-              <w:pStyle w:val="Compact"/>
-              <w:jc w:val="left"/>
-            </w:pPr>
-            <w:r>
-              <w:t xml:space="preserve">AT</w:t>
-            </w:r>
-          </w:p>
-        </w:tc>
-        <w:tc>
-          <w:p>
-            <w:pPr>
-              <w:pStyle w:val="Compact"/>
-              <w:jc w:val="left"/>
-            </w:pPr>
-            <w:r>
-              <w:t xml:space="preserve">96.3 (5.9) b</w:t>
-            </w:r>
-          </w:p>
-        </w:tc>
-        <w:tc>
-          <w:p>
-            <w:pPr>
-              <w:pStyle w:val="Compact"/>
-              <w:jc w:val="left"/>
-            </w:pPr>
-            <w:r>
-              <w:t xml:space="preserve">146.1 (11.2) c</w:t>
-            </w:r>
-          </w:p>
-        </w:tc>
-      </w:tr>
-      <w:tr>
-        <w:tc>
-          <w:p>
-            <w:pStyle w:val="Compact"/>
-          </w:p>
-        </w:tc>
-        <w:tc>
-          <w:p>
-            <w:pPr>
-              <w:pStyle w:val="Compact"/>
-              <w:jc w:val="left"/>
-            </w:pPr>
-            <w:r>
-              <w:t xml:space="preserve">ET</w:t>
-            </w:r>
-          </w:p>
-        </w:tc>
-        <w:tc>
-          <w:p>
-            <w:pPr>
-              <w:pStyle w:val="Compact"/>
-              <w:jc w:val="left"/>
-            </w:pPr>
-            <w:r>
-              <w:t xml:space="preserve">84.8 (10.5) b</w:t>
-            </w:r>
-          </w:p>
-        </w:tc>
-        <w:tc>
-          <w:p>
-            <w:pPr>
-              <w:pStyle w:val="Compact"/>
-              <w:jc w:val="left"/>
-            </w:pPr>
-            <w:r>
-              <w:t xml:space="preserve">130.3 (11.6) bc</w:t>
-            </w:r>
-          </w:p>
-        </w:tc>
-      </w:tr>
-      <w:tr>
-        <w:tc>
-          <w:p>
-            <w:pPr>
-              <w:pStyle w:val="Compact"/>
-              <w:jc w:val="left"/>
-            </w:pPr>
-            <w:r>
-              <w:t xml:space="preserve">Shade</w:t>
-            </w:r>
-          </w:p>
-        </w:tc>
-        <w:tc>
-          <w:p>
-            <w:pPr>
-              <w:pStyle w:val="Compact"/>
-              <w:jc w:val="left"/>
-            </w:pPr>
-            <w:r>
-              <w:t xml:space="preserve">AT</w:t>
-            </w:r>
-          </w:p>
-        </w:tc>
-        <w:tc>
-          <w:p>
-            <w:pPr>
-              <w:pStyle w:val="Compact"/>
-              <w:jc w:val="left"/>
-            </w:pPr>
-            <w:r>
-              <w:t xml:space="preserve">84.0 (3.5) ab</w:t>
-            </w:r>
-          </w:p>
-        </w:tc>
-        <w:tc>
-          <w:p>
-            <w:pPr>
-              <w:pStyle w:val="Compact"/>
-              <w:jc w:val="left"/>
-            </w:pPr>
-            <w:r>
-              <w:t xml:space="preserve">112.7 (5.2) ab</w:t>
-            </w:r>
-          </w:p>
-        </w:tc>
-      </w:tr>
-      <w:tr>
-        <w:tc>
-          <w:p>
-            <w:pStyle w:val="Compact"/>
-          </w:p>
-        </w:tc>
-        <w:tc>
-          <w:p>
-            <w:pPr>
-              <w:pStyle w:val="Compact"/>
-              <w:jc w:val="left"/>
-            </w:pPr>
-            <w:r>
-              <w:t xml:space="preserve">ET</w:t>
-            </w:r>
-          </w:p>
-        </w:tc>
-        <w:tc>
-          <w:p>
-            <w:pPr>
-              <w:pStyle w:val="Compact"/>
-              <w:jc w:val="left"/>
-            </w:pPr>
-            <w:r>
-              <w:t xml:space="preserve">66.8 (5.0) a</w:t>
-            </w:r>
-          </w:p>
-        </w:tc>
-        <w:tc>
-          <w:p>
-            <w:pPr>
-              <w:pStyle w:val="Compact"/>
-              <w:jc w:val="left"/>
-            </w:pPr>
-            <w:r>
-              <w:t xml:space="preserve">95.6 (5.9) a</w:t>
-            </w:r>
-          </w:p>
-        </w:tc>
-      </w:tr>
-      <w:tr>
-        <w:tc>
-          <w:p>
-            <w:pPr>
-              <w:pStyle w:val="Compact"/>
-              <w:jc w:val="left"/>
-            </w:pPr>
-            <w:r>
-              <w:t xml:space="preserve">P value</w:t>
-            </w:r>
-          </w:p>
-        </w:tc>
-        <w:tc>
-          <w:p>
-            <w:pStyle w:val="Compact"/>
-          </w:p>
-        </w:tc>
-        <w:tc>
-          <w:p>
-            <w:pPr>
-              <w:pStyle w:val="Compact"/>
-              <w:jc w:val="left"/>
-            </w:pPr>
-            <w:r>
-              <w:t xml:space="preserve">0.028</w:t>
-            </w:r>
-          </w:p>
-        </w:tc>
-        <w:tc>
-          <w:p>
-            <w:pPr>
-              <w:pStyle w:val="Compact"/>
-              <w:jc w:val="left"/>
-            </w:pPr>
-            <w:r>
-              <w:t xml:space="preserve">0.002</w:t>
-            </w:r>
-          </w:p>
-        </w:tc>
-      </w:tr>
-    </w:tbl>
-    <w:p>
-      <w:pPr>
-        <w:pStyle w:val="Heading2"/>
-      </w:pPr>
-      <w:bookmarkStart w:id="22" w:name="figures"/>
-      <w:bookmarkEnd w:id="22"/>
       <w:r>
         <w:t xml:space="preserve">Figures</w:t>
       </w:r>
@@ -488,7 +62,7 @@
                     </pic:cNvPicPr>
                   </pic:nvPicPr>
                   <pic:blipFill>
-                    <a:blip r:embed="rId23"/>
+                    <a:blip r:embed="rId22"/>
                     <a:stretch>
                       <a:fillRect/>
                     </a:stretch>
@@ -545,7 +119,7 @@
                     </pic:cNvPicPr>
                   </pic:nvPicPr>
                   <pic:blipFill>
-                    <a:blip r:embed="rId24"/>
+                    <a:blip r:embed="rId23"/>
                     <a:stretch>
                       <a:fillRect/>
                     </a:stretch>
@@ -685,6 +259,180 @@
                 <pic:pic>
                   <pic:nvPicPr>
                     <pic:cNvPr descr="manuscript_gmes_SuppInfo_files/figure-docx/gasex_temp3-1.png" id="0" name="Picture"/>
+                    <pic:cNvPicPr>
+                      <a:picLocks noChangeArrowheads="1" noChangeAspect="1"/>
+                    </pic:cNvPicPr>
+                  </pic:nvPicPr>
+                  <pic:blipFill>
+                    <a:blip r:embed="rId24"/>
+                    <a:stretch>
+                      <a:fillRect/>
+                    </a:stretch>
+                  </pic:blipFill>
+                  <pic:spPr bwMode="auto">
+                    <a:xfrm>
+                      <a:off x="0" y="0"/>
+                      <a:ext cx="5943600" cy="7653564"/>
+                    </a:xfrm>
+                    <a:prstGeom prst="rect">
+                      <a:avLst/>
+                    </a:prstGeom>
+                    <a:noFill/>
+                    <a:ln w="9525">
+                      <a:noFill/>
+                      <a:headEnd/>
+                      <a:tailEnd/>
+                    </a:ln>
+                  </pic:spPr>
+                </pic:pic>
+              </a:graphicData>
+            </a:graphic>
+          </wp:inline>
+        </w:drawing>
+      </w:r>
+      <w:r>
+        <w:br w:type="textWrapping"/>
+      </w:r>
+      <w:r>
+        <w:rPr>
+          <w:b/>
+        </w:rPr>
+        <w:t xml:space="preserve">Figure S3</w:t>
+      </w:r>
+      <w:r>
+        <w:t xml:space="preserve">. Response of</w:t>
+      </w:r>
+      <w:r>
+        <w:t xml:space="preserve"> </w:t>
+      </w:r>
+      <w:r>
+        <w:rPr>
+          <w:i/>
+        </w:rPr>
+        <w:t xml:space="preserve">A</w:t>
+      </w:r>
+      <w:r>
+        <w:rPr>
+          <w:vertAlign w:val="subscript"/>
+        </w:rPr>
+        <w:t xml:space="preserve">n</w:t>
+      </w:r>
+      <w:r>
+        <w:t xml:space="preserve"> </w:t>
+      </w:r>
+      <w:r>
+        <w:t xml:space="preserve">(a),</w:t>
+      </w:r>
+      <w:r>
+        <w:t xml:space="preserve"> </w:t>
+      </w:r>
+      <w:r>
+        <w:rPr>
+          <w:i/>
+        </w:rPr>
+        <w:t xml:space="preserve">g</w:t>
+      </w:r>
+      <w:r>
+        <w:rPr>
+          <w:vertAlign w:val="subscript"/>
+        </w:rPr>
+        <w:t xml:space="preserve">m</w:t>
+      </w:r>
+      <w:r>
+        <w:t xml:space="preserve"> </w:t>
+      </w:r>
+      <w:r>
+        <w:t xml:space="preserve">(b) and</w:t>
+      </w:r>
+      <w:r>
+        <w:t xml:space="preserve"> </w:t>
+      </w:r>
+      <w:r>
+        <w:rPr>
+          <w:i/>
+        </w:rPr>
+        <w:t xml:space="preserve">C</w:t>
+      </w:r>
+      <w:r>
+        <w:rPr>
+          <w:vertAlign w:val="subscript"/>
+        </w:rPr>
+        <w:t xml:space="preserve">i</w:t>
+      </w:r>
+      <w:r>
+        <w:t xml:space="preserve">-</w:t>
+      </w:r>
+      <w:r>
+        <w:rPr>
+          <w:i/>
+        </w:rPr>
+        <w:t xml:space="preserve">C</w:t>
+      </w:r>
+      <w:r>
+        <w:rPr>
+          <w:vertAlign w:val="subscript"/>
+        </w:rPr>
+        <w:t xml:space="preserve">c</w:t>
+      </w:r>
+      <w:r>
+        <w:t xml:space="preserve"> </w:t>
+      </w:r>
+      <w:r>
+        <w:t xml:space="preserve">to leaf temperature for sun leaves and shade leaves at low and high light. Shaded symbols represent each monthly measurement campaign. Solid lines, colored by leaf and light type, are fitted line for the relationship with each parameter and leaf temperature across all measurement campaigns. All parameters with no relationship are fitted with zero slope and the overall mean value for each treatment combination. Weak negative relationships with</w:t>
+      </w:r>
+      <w:r>
+        <w:t xml:space="preserve"> </w:t>
+      </w:r>
+      <w:r>
+        <w:rPr>
+          <w:i/>
+        </w:rPr>
+        <w:t xml:space="preserve">g</w:t>
+      </w:r>
+      <w:r>
+        <w:rPr>
+          <w:vertAlign w:val="subscript"/>
+        </w:rPr>
+        <w:t xml:space="preserve">m</w:t>
+      </w:r>
+      <w:r>
+        <w:t xml:space="preserve"> </w:t>
+      </w:r>
+      <w:r>
+        <w:t xml:space="preserve">and increasing leaf temperature were detected with sun and shade leaves under their local light environment (</w:t>
+      </w:r>
+      <w:r>
+        <w:rPr>
+          <w:i/>
+        </w:rPr>
+        <w:t xml:space="preserve">R</w:t>
+      </w:r>
+      <w:r>
+        <w:rPr>
+          <w:vertAlign w:val="superscript"/>
+        </w:rPr>
+        <w:t xml:space="preserve">2</w:t>
+      </w:r>
+      <w:r>
+        <w:t xml:space="preserve"> </w:t>
+      </w:r>
+      <w:r>
+        <w:t xml:space="preserve">= 0.16 and 0.08, respectively).</w:t>
+      </w:r>
+      <w:r>
+        <w:br w:type="textWrapping"/>
+      </w:r>
+      <w:r>
+        <w:drawing>
+          <wp:inline>
+            <wp:extent cx="5943600" cy="7653564"/>
+            <wp:effectExtent b="0" l="0" r="0" t="0"/>
+            <wp:docPr descr="" id="1" name="Picture"/>
+            <a:graphic>
+              <a:graphicData uri="http://schemas.openxmlformats.org/drawingml/2006/picture">
+                <pic:pic>
+                  <pic:nvPicPr>
+                    <pic:cNvPr descr="manuscript_gmes_SuppInfo_files/figure-docx/gasex_temp4-1.png" id="0" name="Picture"/>
                     <pic:cNvPicPr>
                       <a:picLocks noChangeArrowheads="1" noChangeAspect="1"/>
                     </pic:cNvPicPr>
@@ -723,180 +471,6 @@
         <w:rPr>
           <w:b/>
         </w:rPr>
-        <w:t xml:space="preserve">Figure S3</w:t>
-      </w:r>
-      <w:r>
-        <w:t xml:space="preserve">. Response of</w:t>
-      </w:r>
-      <w:r>
-        <w:t xml:space="preserve"> </w:t>
-      </w:r>
-      <w:r>
-        <w:rPr>
-          <w:i/>
-        </w:rPr>
-        <w:t xml:space="preserve">A</w:t>
-      </w:r>
-      <w:r>
-        <w:rPr>
-          <w:vertAlign w:val="subscript"/>
-        </w:rPr>
-        <w:t xml:space="preserve">n</w:t>
-      </w:r>
-      <w:r>
-        <w:t xml:space="preserve"> </w:t>
-      </w:r>
-      <w:r>
-        <w:t xml:space="preserve">(a),</w:t>
-      </w:r>
-      <w:r>
-        <w:t xml:space="preserve"> </w:t>
-      </w:r>
-      <w:r>
-        <w:rPr>
-          <w:i/>
-        </w:rPr>
-        <w:t xml:space="preserve">g</w:t>
-      </w:r>
-      <w:r>
-        <w:rPr>
-          <w:vertAlign w:val="subscript"/>
-        </w:rPr>
-        <w:t xml:space="preserve">m</w:t>
-      </w:r>
-      <w:r>
-        <w:t xml:space="preserve"> </w:t>
-      </w:r>
-      <w:r>
-        <w:t xml:space="preserve">(b) and</w:t>
-      </w:r>
-      <w:r>
-        <w:t xml:space="preserve"> </w:t>
-      </w:r>
-      <w:r>
-        <w:rPr>
-          <w:i/>
-        </w:rPr>
-        <w:t xml:space="preserve">C</w:t>
-      </w:r>
-      <w:r>
-        <w:rPr>
-          <w:vertAlign w:val="subscript"/>
-        </w:rPr>
-        <w:t xml:space="preserve">i</w:t>
-      </w:r>
-      <w:r>
-        <w:t xml:space="preserve">-</w:t>
-      </w:r>
-      <w:r>
-        <w:rPr>
-          <w:i/>
-        </w:rPr>
-        <w:t xml:space="preserve">C</w:t>
-      </w:r>
-      <w:r>
-        <w:rPr>
-          <w:vertAlign w:val="subscript"/>
-        </w:rPr>
-        <w:t xml:space="preserve">c</w:t>
-      </w:r>
-      <w:r>
-        <w:t xml:space="preserve"> </w:t>
-      </w:r>
-      <w:r>
-        <w:t xml:space="preserve">to leaf temperature for sun leaves and shade leaves at low and high light. Shaded symbols represent each monthly measurement campaign. Solid lines, colored by leaf and light type, are fitted line for the relationship with each parameter and leaf temperature across all measurement campaigns. All parameters with no relationship are fitted with zero slope and the overall mean value for each treatment combination. Weak negative relationships with</w:t>
-      </w:r>
-      <w:r>
-        <w:t xml:space="preserve"> </w:t>
-      </w:r>
-      <w:r>
-        <w:rPr>
-          <w:i/>
-        </w:rPr>
-        <w:t xml:space="preserve">g</w:t>
-      </w:r>
-      <w:r>
-        <w:rPr>
-          <w:vertAlign w:val="subscript"/>
-        </w:rPr>
-        <w:t xml:space="preserve">m</w:t>
-      </w:r>
-      <w:r>
-        <w:t xml:space="preserve"> </w:t>
-      </w:r>
-      <w:r>
-        <w:t xml:space="preserve">and increasing leaf temperature were detected with sun and shade leaves under their local light environment (</w:t>
-      </w:r>
-      <w:r>
-        <w:rPr>
-          <w:i/>
-        </w:rPr>
-        <w:t xml:space="preserve">R</w:t>
-      </w:r>
-      <w:r>
-        <w:rPr>
-          <w:vertAlign w:val="superscript"/>
-        </w:rPr>
-        <w:t xml:space="preserve">2</w:t>
-      </w:r>
-      <w:r>
-        <w:t xml:space="preserve"> </w:t>
-      </w:r>
-      <w:r>
-        <w:t xml:space="preserve">= 0.16 and 0.08, respectively).</w:t>
-      </w:r>
-      <w:r>
-        <w:br w:type="textWrapping"/>
-      </w:r>
-      <w:r>
-        <w:drawing>
-          <wp:inline>
-            <wp:extent cx="5943600" cy="7653564"/>
-            <wp:effectExtent b="0" l="0" r="0" t="0"/>
-            <wp:docPr descr="" id="1" name="Picture"/>
-            <a:graphic>
-              <a:graphicData uri="http://schemas.openxmlformats.org/drawingml/2006/picture">
-                <pic:pic>
-                  <pic:nvPicPr>
-                    <pic:cNvPr descr="manuscript_gmes_SuppInfo_files/figure-docx/gasex_temp4-1.png" id="0" name="Picture"/>
-                    <pic:cNvPicPr>
-                      <a:picLocks noChangeArrowheads="1" noChangeAspect="1"/>
-                    </pic:cNvPicPr>
-                  </pic:nvPicPr>
-                  <pic:blipFill>
-                    <a:blip r:embed="rId26"/>
-                    <a:stretch>
-                      <a:fillRect/>
-                    </a:stretch>
-                  </pic:blipFill>
-                  <pic:spPr bwMode="auto">
-                    <a:xfrm>
-                      <a:off x="0" y="0"/>
-                      <a:ext cx="5943600" cy="7653564"/>
-                    </a:xfrm>
-                    <a:prstGeom prst="rect">
-                      <a:avLst/>
-                    </a:prstGeom>
-                    <a:noFill/>
-                    <a:ln w="9525">
-                      <a:noFill/>
-                      <a:headEnd/>
-                      <a:tailEnd/>
-                    </a:ln>
-                  </pic:spPr>
-                </pic:pic>
-              </a:graphicData>
-            </a:graphic>
-          </wp:inline>
-        </w:drawing>
-      </w:r>
-      <w:r>
-        <w:br w:type="textWrapping"/>
-      </w:r>
-      <w:r>
-        <w:rPr>
-          <w:b/>
-        </w:rPr>
         <w:t xml:space="preserve">Figure S4</w:t>
       </w:r>
       <w:r>
@@ -980,208 +554,20 @@
     </w:p>
     <w:p>
       <w:pPr>
-        <w:pStyle w:val="BodyText"/>
-      </w:pPr>
-      <w:r>
-        <w:br w:type="textWrapping"/>
-      </w:r>
-      <w:r>
-        <w:drawing>
-          <wp:inline>
-            <wp:extent cx="5943600" cy="7439819"/>
-            <wp:effectExtent b="0" l="0" r="0" t="0"/>
-            <wp:docPr descr="" id="1" name="Picture"/>
-            <a:graphic>
-              <a:graphicData uri="http://schemas.openxmlformats.org/drawingml/2006/picture">
-                <pic:pic>
-                  <pic:nvPicPr>
-                    <pic:cNvPr descr="manuscript_gmes_SuppInfo_files/figure-docx/acicurves-1.png" id="0" name="Picture"/>
-                    <pic:cNvPicPr>
-                      <a:picLocks noChangeArrowheads="1" noChangeAspect="1"/>
-                    </pic:cNvPicPr>
-                  </pic:nvPicPr>
-                  <pic:blipFill>
-                    <a:blip r:embed="rId27"/>
-                    <a:stretch>
-                      <a:fillRect/>
-                    </a:stretch>
-                  </pic:blipFill>
-                  <pic:spPr bwMode="auto">
-                    <a:xfrm>
-                      <a:off x="0" y="0"/>
-                      <a:ext cx="5943600" cy="7439819"/>
-                    </a:xfrm>
-                    <a:prstGeom prst="rect">
-                      <a:avLst/>
-                    </a:prstGeom>
-                    <a:noFill/>
-                    <a:ln w="9525">
-                      <a:noFill/>
-                      <a:headEnd/>
-                      <a:tailEnd/>
-                    </a:ln>
-                  </pic:spPr>
-                </pic:pic>
-              </a:graphicData>
-            </a:graphic>
-          </wp:inline>
-        </w:drawing>
-      </w:r>
-      <w:r>
-        <w:br w:type="textWrapping"/>
-      </w:r>
-      <w:r>
-        <w:rPr>
-          <w:b/>
-        </w:rPr>
-        <w:t xml:space="preserve">Figure S5</w:t>
-      </w:r>
-      <w:r>
-        <w:t xml:space="preserve">. Photosynthetic capacity, photosynthesis rate and leaf nitrogen for sun and shade leaves. (a) A-</w:t>
-      </w:r>
-      <w:r>
-        <w:rPr>
-          <w:i/>
-        </w:rPr>
-        <w:t xml:space="preserve">C</w:t>
-      </w:r>
-      <w:r>
-        <w:rPr>
-          <w:vertAlign w:val="subscript"/>
-        </w:rPr>
-        <w:t xml:space="preserve">i</w:t>
-      </w:r>
-      <w:r>
-        <w:t xml:space="preserve"> </w:t>
-      </w:r>
-      <w:r>
-        <w:t xml:space="preserve">curves for sun and shade leaves grown under elevated (ET) and ambient (AT) temperature treatments. A-</w:t>
-      </w:r>
-      <w:r>
-        <w:rPr>
-          <w:i/>
-        </w:rPr>
-        <w:t xml:space="preserve">C</w:t>
-      </w:r>
-      <w:r>
-        <w:rPr>
-          <w:vertAlign w:val="subscript"/>
-        </w:rPr>
-        <w:t xml:space="preserve">i</w:t>
-      </w:r>
-      <w:r>
-        <w:t xml:space="preserve"> </w:t>
-      </w:r>
-      <w:r>
-        <w:t xml:space="preserve">curves were measured once on all trees, in February 2014, at 25°C and at saturating light (1800</w:t>
-      </w:r>
-      <w:r>
-        <w:t xml:space="preserve"> </w:t>
-      </w:r>
-      <m:oMath>
-        <m:r>
-          <m:rPr/>
-          <m:t>μ</m:t>
-        </m:r>
-      </m:oMath>
-      <w:r>
-        <w:t xml:space="preserve">mols m</w:t>
-      </w:r>
-      <w:r>
-        <w:rPr>
-          <w:vertAlign w:val="superscript"/>
-        </w:rPr>
-        <w:t xml:space="preserve">-1</w:t>
-      </w:r>
-      <w:r>
-        <w:t xml:space="preserve"> </w:t>
-      </w:r>
-      <w:r>
-        <w:t xml:space="preserve">s</w:t>
-      </w:r>
-      <w:r>
-        <w:rPr>
-          <w:vertAlign w:val="superscript"/>
-        </w:rPr>
-        <w:t xml:space="preserve">-1</w:t>
-      </w:r>
-      <w:r>
-        <w:t xml:space="preserve">). (b) The relationship between</w:t>
-      </w:r>
-      <w:r>
-        <w:t xml:space="preserve"> </w:t>
-      </w:r>
-      <w:r>
-        <w:rPr>
-          <w:i/>
-        </w:rPr>
-        <w:t xml:space="preserve">V</w:t>
-      </w:r>
-      <w:r>
-        <w:rPr>
-          <w:vertAlign w:val="subscript"/>
-        </w:rPr>
-        <w:t xml:space="preserve">cmax</w:t>
-      </w:r>
-      <w:r>
-        <w:t xml:space="preserve"> </w:t>
-      </w:r>
-      <w:r>
-        <w:t xml:space="preserve">and mean leaf N per area (</w:t>
-      </w:r>
-      <w:r>
-        <w:rPr>
-          <w:i/>
-        </w:rPr>
-        <w:t xml:space="preserve">N</w:t>
-      </w:r>
-      <w:r>
-        <w:rPr>
-          <w:vertAlign w:val="subscript"/>
-        </w:rPr>
-        <w:t xml:space="preserve">a</w:t>
-      </w:r>
-      <w:r>
-        <w:t xml:space="preserve">) for each chamber, including sun leaves and shade leaves at low light. For (b) the dashed line represents the significant linear model fit for all leaves, with a marginal and conditional</w:t>
-      </w:r>
-      <w:r>
-        <w:t xml:space="preserve"> </w:t>
-      </w:r>
-      <w:r>
-        <w:rPr>
-          <w:i/>
-        </w:rPr>
-        <w:t xml:space="preserve">R</w:t>
-      </w:r>
-      <w:r>
-        <w:rPr>
-          <w:vertAlign w:val="superscript"/>
-        </w:rPr>
-        <w:t xml:space="preserve">2</w:t>
-      </w:r>
-      <w:r>
-        <w:t xml:space="preserve"> </w:t>
-      </w:r>
-      <w:r>
-        <w:t xml:space="preserve">of 0.28 and 0.35.</w:t>
+        <w:pStyle w:val="Heading2"/>
+      </w:pPr>
+      <w:bookmarkStart w:id="26" w:name="methods-s1"/>
+      <w:bookmarkEnd w:id="26"/>
+      <w:r>
+        <w:t xml:space="preserve">Methods S1</w:t>
       </w:r>
     </w:p>
     <w:p>
       <w:pPr>
-        <w:pStyle w:val="Heading2"/>
-      </w:pPr>
-      <w:bookmarkStart w:id="28" w:name="methods-s1"/>
-      <w:bookmarkEnd w:id="28"/>
-      <w:r>
-        <w:t xml:space="preserve">Methods S1</w:t>
-      </w:r>
-    </w:p>
-    <w:p>
-      <w:pPr>
         <w:pStyle w:val="Heading3"/>
       </w:pPr>
-      <w:bookmarkStart w:id="29" w:name="description-of-the-calculation-of-gm-from-carbon-isotope-discrimination-during-c3-photosynthesis"/>
-      <w:bookmarkEnd w:id="29"/>
+      <w:bookmarkStart w:id="27" w:name="description-of-the-calculation-of-gm-from-carbon-isotope-discrimination-during-c3-photosynthesis"/>
+      <w:bookmarkEnd w:id="27"/>
       <w:r>
         <w:t xml:space="preserve">Description of the calculation of</w:t>
       </w:r>
@@ -3220,7 +2606,372 @@
         <w:t xml:space="preserve">1986)</w:t>
       </w:r>
       <w:r>
-        <w:t xml:space="preserve">.</w:t>
+        <w:t xml:space="preserve">. We calculate discrimination during day respiration (e) following Wingate et al.</w:t>
+      </w:r>
+      <w:r>
+        <w:t xml:space="preserve"> </w:t>
+      </w:r>
+      <w:r>
+        <w:t xml:space="preserve">(2007)</w:t>
+      </w:r>
+      <w:r>
+        <w:t xml:space="preserve"> </w:t>
+      </w:r>
+      <w:r>
+        <w:t xml:space="preserve">as e =</w:t>
+      </w:r>
+      <w:r>
+        <w:t xml:space="preserve"> </w:t>
+      </w:r>
+      <m:oMath>
+        <m:sSup>
+          <m:e>
+            <m:r>
+              <m:rPr/>
+              <m:t>δ</m:t>
+            </m:r>
+          </m:e>
+          <m:sup>
+            <m:r>
+              <m:rPr/>
+              <m:t>13</m:t>
+            </m:r>
+          </m:sup>
+        </m:sSup>
+        <m:sSub>
+          <m:e>
+            <m:r>
+              <m:rPr/>
+              <m:t>C</m:t>
+            </m:r>
+          </m:e>
+          <m:sub>
+            <m:r>
+              <m:rPr/>
+              <m:t>t</m:t>
+            </m:r>
+            <m:r>
+              <m:rPr/>
+              <m:t>a</m:t>
+            </m:r>
+            <m:r>
+              <m:rPr/>
+              <m:t>n</m:t>
+            </m:r>
+            <m:r>
+              <m:rPr/>
+              <m:t>k</m:t>
+            </m:r>
+          </m:sub>
+        </m:sSub>
+      </m:oMath>
+      <w:r>
+        <w:t xml:space="preserve"> </w:t>
+      </w:r>
+      <w:r>
+        <w:t xml:space="preserve">-</w:t>
+      </w:r>
+      <w:r>
+        <w:t xml:space="preserve"> </w:t>
+      </w:r>
+      <m:oMath>
+        <m:sSup>
+          <m:e>
+            <m:r>
+              <m:rPr/>
+              <m:t>δ</m:t>
+            </m:r>
+          </m:e>
+          <m:sup>
+            <m:r>
+              <m:rPr/>
+              <m:t>13</m:t>
+            </m:r>
+          </m:sup>
+        </m:sSup>
+        <m:sSub>
+          <m:e>
+            <m:r>
+              <m:rPr/>
+              <m:t>C</m:t>
+            </m:r>
+          </m:e>
+          <m:sub>
+            <m:r>
+              <m:rPr/>
+              <m:t>a</m:t>
+            </m:r>
+            <m:r>
+              <m:rPr/>
+              <m:t>t</m:t>
+            </m:r>
+            <m:r>
+              <m:rPr/>
+              <m:t>m</m:t>
+            </m:r>
+            <m:r>
+              <m:rPr/>
+              <m:t>o</m:t>
+            </m:r>
+            <m:r>
+              <m:rPr/>
+              <m:t>s</m:t>
+            </m:r>
+            <m:r>
+              <m:rPr/>
+              <m:t>p</m:t>
+            </m:r>
+            <m:r>
+              <m:rPr/>
+              <m:t>h</m:t>
+            </m:r>
+            <m:r>
+              <m:rPr/>
+              <m:t>e</m:t>
+            </m:r>
+            <m:r>
+              <m:rPr/>
+              <m:t>r</m:t>
+            </m:r>
+            <m:r>
+              <m:rPr/>
+              <m:t>e</m:t>
+            </m:r>
+          </m:sub>
+        </m:sSub>
+      </m:oMath>
+      <w:r>
+        <w:t xml:space="preserve">. In this study,</w:t>
+      </w:r>
+      <w:r>
+        <w:t xml:space="preserve"> </w:t>
+      </w:r>
+      <m:oMath>
+        <m:sSup>
+          <m:e>
+            <m:r>
+              <m:rPr/>
+              <m:t>δ</m:t>
+            </m:r>
+          </m:e>
+          <m:sup>
+            <m:r>
+              <m:rPr/>
+              <m:t>13</m:t>
+            </m:r>
+          </m:sup>
+        </m:sSup>
+        <m:sSub>
+          <m:e>
+            <m:r>
+              <m:rPr/>
+              <m:t>C</m:t>
+            </m:r>
+          </m:e>
+          <m:sub>
+            <m:r>
+              <m:rPr/>
+              <m:t>t</m:t>
+            </m:r>
+            <m:r>
+              <m:rPr/>
+              <m:t>a</m:t>
+            </m:r>
+            <m:r>
+              <m:rPr/>
+              <m:t>n</m:t>
+            </m:r>
+            <m:r>
+              <m:rPr/>
+              <m:t>k</m:t>
+            </m:r>
+          </m:sub>
+        </m:sSub>
+      </m:oMath>
+      <w:r>
+        <w:t xml:space="preserve"> </w:t>
+      </w:r>
+      <w:r>
+        <w:t xml:space="preserve">was -4 to -6‰ and</w:t>
+      </w:r>
+      <w:r>
+        <w:t xml:space="preserve"> </w:t>
+      </w:r>
+      <m:oMath>
+        <m:sSup>
+          <m:e>
+            <m:r>
+              <m:rPr/>
+              <m:t>δ</m:t>
+            </m:r>
+          </m:e>
+          <m:sup>
+            <m:r>
+              <m:rPr/>
+              <m:t>13</m:t>
+            </m:r>
+          </m:sup>
+        </m:sSup>
+        <m:sSub>
+          <m:e>
+            <m:r>
+              <m:rPr/>
+              <m:t>C</m:t>
+            </m:r>
+          </m:e>
+          <m:sub>
+            <m:r>
+              <m:rPr/>
+              <m:t>a</m:t>
+            </m:r>
+            <m:r>
+              <m:rPr/>
+              <m:t>t</m:t>
+            </m:r>
+            <m:r>
+              <m:rPr/>
+              <m:t>m</m:t>
+            </m:r>
+            <m:r>
+              <m:rPr/>
+              <m:t>o</m:t>
+            </m:r>
+            <m:r>
+              <m:rPr/>
+              <m:t>s</m:t>
+            </m:r>
+            <m:r>
+              <m:rPr/>
+              <m:t>p</m:t>
+            </m:r>
+            <m:r>
+              <m:rPr/>
+              <m:t>h</m:t>
+            </m:r>
+            <m:r>
+              <m:rPr/>
+              <m:t>e</m:t>
+            </m:r>
+            <m:r>
+              <m:rPr/>
+              <m:t>r</m:t>
+            </m:r>
+            <m:r>
+              <m:rPr/>
+              <m:t>e</m:t>
+            </m:r>
+          </m:sub>
+        </m:sSub>
+      </m:oMath>
+      <w:r>
+        <w:t xml:space="preserve"> </w:t>
+      </w:r>
+      <w:r>
+        <w:t xml:space="preserve">was -12‰.</w:t>
+      </w:r>
+      <w:r>
+        <w:t xml:space="preserve"> </w:t>
+      </w:r>
+      <m:oMath>
+        <m:sSup>
+          <m:e>
+            <m:r>
+              <m:rPr/>
+              <m:t>δ</m:t>
+            </m:r>
+          </m:e>
+          <m:sup>
+            <m:r>
+              <m:rPr/>
+              <m:t>13</m:t>
+            </m:r>
+          </m:sup>
+        </m:sSup>
+        <m:sSub>
+          <m:e>
+            <m:r>
+              <m:rPr/>
+              <m:t>C</m:t>
+            </m:r>
+          </m:e>
+          <m:sub>
+            <m:r>
+              <m:rPr/>
+              <m:t>a</m:t>
+            </m:r>
+            <m:r>
+              <m:rPr/>
+              <m:t>t</m:t>
+            </m:r>
+            <m:r>
+              <m:rPr/>
+              <m:t>m</m:t>
+            </m:r>
+            <m:r>
+              <m:rPr/>
+              <m:t>o</m:t>
+            </m:r>
+            <m:r>
+              <m:rPr/>
+              <m:t>s</m:t>
+            </m:r>
+            <m:r>
+              <m:rPr/>
+              <m:t>p</m:t>
+            </m:r>
+            <m:r>
+              <m:rPr/>
+              <m:t>h</m:t>
+            </m:r>
+            <m:r>
+              <m:rPr/>
+              <m:t>e</m:t>
+            </m:r>
+            <m:r>
+              <m:rPr/>
+              <m:t>r</m:t>
+            </m:r>
+            <m:r>
+              <m:rPr/>
+              <m:t>e</m:t>
+            </m:r>
+          </m:sub>
+        </m:sSub>
+      </m:oMath>
+      <w:r>
+        <w:t xml:space="preserve"> </w:t>
+      </w:r>
+      <w:r>
+        <w:t xml:space="preserve">represents the mean whole-tree chamber</w:t>
+      </w:r>
+      <w:r>
+        <w:t xml:space="preserve"> </w:t>
+      </w:r>
+      <m:oMath>
+        <m:sSup>
+          <m:e>
+            <m:r>
+              <m:rPr/>
+              <m:t>δ</m:t>
+            </m:r>
+          </m:e>
+          <m:sup>
+            <m:r>
+              <m:rPr/>
+              <m:t>13</m:t>
+            </m:r>
+          </m:sup>
+        </m:sSup>
+        <m:r>
+          <m:rPr/>
+          <m:t>C</m:t>
+        </m:r>
+      </m:oMath>
+      <w:r>
+        <w:t xml:space="preserve"> </w:t>
+      </w:r>
+      <w:r>
+        <w:t xml:space="preserve">measured in a seperate experiment (data not shown), during similar diurnal time periods as the gas exchange campaigns presented here.</w:t>
       </w:r>
       <w:r>
         <w:t xml:space="preserve"> </w:t>
@@ -3955,527 +3706,138 @@
     </w:p>
     <w:p>
       <w:pPr>
-        <w:pStyle w:val="Heading2"/>
-      </w:pPr>
-      <w:bookmarkStart w:id="30" w:name="methods-s2"/>
-      <w:bookmarkEnd w:id="30"/>
-      <w:r>
-        <w:t xml:space="preserve">Methods S2</w:t>
+        <w:pStyle w:val="Heading1"/>
+      </w:pPr>
+      <w:bookmarkStart w:id="28" w:name="references"/>
+      <w:bookmarkEnd w:id="28"/>
+      <w:r>
+        <w:t xml:space="preserve">References</w:t>
       </w:r>
     </w:p>
     <w:p>
       <w:pPr>
-        <w:pStyle w:val="Heading3"/>
-      </w:pPr>
-      <w:bookmarkStart w:id="31" w:name="photosynthetic-parameters-from-a-ci-curves"/>
-      <w:bookmarkEnd w:id="31"/>
-      <w:r>
-        <w:t xml:space="preserve">Photosynthetic parameters from A-</w:t>
+        <w:pStyle w:val="Bibliography"/>
+      </w:pPr>
+      <w:r>
+        <w:t xml:space="preserve">Crous K.Y., Zaragoza-Castells J., Ellsworth D.S., Duursma R.A., Loew M., Tissue D.T. &amp; Atkin O.K. (2012) Light inhibition of leaf respiration in field-grown</w:t>
+      </w:r>
+      <w:r>
+        <w:t xml:space="preserve"> </w:t>
       </w:r>
       <w:r>
         <w:rPr>
           <w:i/>
         </w:rPr>
-        <w:t xml:space="preserve">C</w:t>
+        <w:t xml:space="preserve">Eucalyptus saligna</w:t>
+      </w:r>
+      <w:r>
+        <w:t xml:space="preserve"> </w:t>
+      </w:r>
+      <w:r>
+        <w:t xml:space="preserve">in whole-tree chambers under elevated atmospheric CO</w:t>
       </w:r>
       <w:r>
         <w:rPr>
           <w:vertAlign w:val="subscript"/>
         </w:rPr>
-        <w:t xml:space="preserve">i</w:t>
-      </w:r>
-      <w:r>
-        <w:t xml:space="preserve"> </w:t>
-      </w:r>
-      <w:r>
-        <w:t xml:space="preserve">curves</w:t>
+        <w:t xml:space="preserve">2</w:t>
+      </w:r>
+      <w:r>
+        <w:t xml:space="preserve"> </w:t>
+      </w:r>
+      <w:r>
+        <w:t xml:space="preserve">and summer drought.</w:t>
+      </w:r>
+      <w:r>
+        <w:t xml:space="preserve"> </w:t>
+      </w:r>
+      <w:r>
+        <w:rPr>
+          <w:i/>
+        </w:rPr>
+        <w:t xml:space="preserve">Plant, Cell &amp; Environment</w:t>
+      </w:r>
+      <w:r>
+        <w:t xml:space="preserve"> </w:t>
+      </w:r>
+      <w:r>
+        <w:rPr>
+          <w:b/>
+        </w:rPr>
+        <w:t xml:space="preserve">35</w:t>
+      </w:r>
+      <w:r>
+        <w:t xml:space="preserve">, 966–981.</w:t>
       </w:r>
     </w:p>
     <w:p>
       <w:pPr>
-        <w:pStyle w:val="FirstParagraph"/>
-      </w:pPr>
-      <w:r>
-        <w:t xml:space="preserve">From each A-</w:t>
+        <w:pStyle w:val="Bibliography"/>
+      </w:pPr>
+      <w:r>
+        <w:t xml:space="preserve">Evans J.R. &amp; von Caemmerer S. (2013) Temperature response of carbon isotope discrimination and mesophyll conductance in tobacco.</w:t>
+      </w:r>
+      <w:r>
+        <w:t xml:space="preserve"> </w:t>
       </w:r>
       <w:r>
         <w:rPr>
           <w:i/>
         </w:rPr>
-        <w:t xml:space="preserve">C</w:t>
-      </w:r>
-      <w:r>
-        <w:rPr>
-          <w:vertAlign w:val="subscript"/>
-        </w:rPr>
-        <w:t xml:space="preserve">i</w:t>
-      </w:r>
-      <w:r>
-        <w:t xml:space="preserve"> </w:t>
-      </w:r>
-      <w:r>
-        <w:t xml:space="preserve">curve the photosynthetic parameters,</w:t>
-      </w:r>
-      <w:r>
-        <w:t xml:space="preserve"> </w:t>
-      </w:r>
-      <w:r>
-        <w:rPr>
-          <w:i/>
-        </w:rPr>
-        <w:t xml:space="preserve">J</w:t>
-      </w:r>
-      <w:r>
-        <w:rPr>
-          <w:vertAlign w:val="subscript"/>
-        </w:rPr>
-        <w:t xml:space="preserve">max</w:t>
-      </w:r>
-      <w:r>
-        <w:t xml:space="preserve"> </w:t>
-      </w:r>
-      <w:r>
-        <w:t xml:space="preserve">and</w:t>
-      </w:r>
-      <w:r>
-        <w:t xml:space="preserve"> </w:t>
-      </w:r>
-      <w:r>
-        <w:rPr>
-          <w:i/>
-        </w:rPr>
-        <w:t xml:space="preserve">V</w:t>
-      </w:r>
-      <w:r>
-        <w:rPr>
-          <w:vertAlign w:val="subscript"/>
-        </w:rPr>
-        <w:t xml:space="preserve">cmax</w:t>
-      </w:r>
-      <w:r>
-        <w:t xml:space="preserve">, were quantified using the photosynthesis model of Farquhar et al.</w:t>
-      </w:r>
-      <w:r>
-        <w:t xml:space="preserve"> </w:t>
-      </w:r>
-      <w:r>
-        <w:t xml:space="preserve">(1980)</w:t>
-      </w:r>
-      <w:r>
-        <w:t xml:space="preserve">. We used the 'fitaci' function in the 'plantecophys' package in R, see Duursma</w:t>
-      </w:r>
-      <w:r>
-        <w:t xml:space="preserve"> </w:t>
-      </w:r>
-      <w:r>
-        <w:t xml:space="preserve">(2015)</w:t>
-      </w:r>
-      <w:r>
-        <w:t xml:space="preserve"> </w:t>
-      </w:r>
-      <w:r>
-        <w:t xml:space="preserve">for detailed description of the fitting methods. This method uses non-linear regression to estimate</w:t>
-      </w:r>
-      <w:r>
-        <w:t xml:space="preserve"> </w:t>
-      </w:r>
-      <w:r>
-        <w:rPr>
-          <w:i/>
-        </w:rPr>
-        <w:t xml:space="preserve">J</w:t>
-      </w:r>
-      <w:r>
-        <w:rPr>
-          <w:vertAlign w:val="subscript"/>
-        </w:rPr>
-        <w:t xml:space="preserve">max</w:t>
-      </w:r>
-      <w:r>
-        <w:t xml:space="preserve">,</w:t>
-      </w:r>
-      <w:r>
-        <w:t xml:space="preserve"> </w:t>
-      </w:r>
-      <w:r>
-        <w:rPr>
-          <w:i/>
-        </w:rPr>
-        <w:t xml:space="preserve">V</w:t>
-      </w:r>
-      <w:r>
-        <w:rPr>
-          <w:vertAlign w:val="subscript"/>
-        </w:rPr>
-        <w:t xml:space="preserve">cmax</w:t>
-      </w:r>
-      <w:r>
-        <w:t xml:space="preserve"> </w:t>
-      </w:r>
-      <w:r>
-        <w:t xml:space="preserve">and</w:t>
-      </w:r>
-      <w:r>
-        <w:t xml:space="preserve"> </w:t>
-      </w:r>
-      <w:r>
-        <w:rPr>
-          <w:i/>
-        </w:rPr>
-        <w:t xml:space="preserve">R</w:t>
-      </w:r>
-      <w:r>
-        <w:rPr>
-          <w:vertAlign w:val="subscript"/>
-        </w:rPr>
-        <w:t xml:space="preserve">dark</w:t>
-      </w:r>
-      <w:r>
-        <w:t xml:space="preserve"> </w:t>
-      </w:r>
-      <w:r>
-        <w:t xml:space="preserve">simultaneously. Because there was considerable practical difficulty in fitting A-</w:t>
-      </w:r>
-      <w:r>
-        <w:rPr>
-          <w:i/>
-        </w:rPr>
-        <w:t xml:space="preserve">C</w:t>
-      </w:r>
-      <w:r>
-        <w:rPr>
-          <w:vertAlign w:val="subscript"/>
-        </w:rPr>
-        <w:t xml:space="preserve">c</w:t>
-      </w:r>
-      <w:r>
-        <w:t xml:space="preserve"> </w:t>
-      </w:r>
-      <w:r>
-        <w:t xml:space="preserve">curves, we report standard</w:t>
-      </w:r>
-      <w:r>
-        <w:t xml:space="preserve"> </w:t>
-      </w:r>
-      <w:r>
-        <w:rPr>
-          <w:i/>
-        </w:rPr>
-        <w:t xml:space="preserve">C</w:t>
-      </w:r>
-      <w:r>
-        <w:rPr>
-          <w:vertAlign w:val="subscript"/>
-        </w:rPr>
-        <w:t xml:space="preserve">i</w:t>
-      </w:r>
-      <w:r>
-        <w:t xml:space="preserve">-based</w:t>
-      </w:r>
-      <w:r>
-        <w:t xml:space="preserve"> </w:t>
-      </w:r>
-      <w:r>
-        <w:rPr>
-          <w:i/>
-        </w:rPr>
-        <w:t xml:space="preserve">J</w:t>
-      </w:r>
-      <w:r>
-        <w:rPr>
-          <w:vertAlign w:val="subscript"/>
-        </w:rPr>
-        <w:t xml:space="preserve">max</w:t>
-      </w:r>
-      <w:r>
-        <w:t xml:space="preserve"> </w:t>
-      </w:r>
-      <w:r>
-        <w:t xml:space="preserve">and</w:t>
-      </w:r>
-      <w:r>
-        <w:t xml:space="preserve"> </w:t>
-      </w:r>
-      <w:r>
-        <w:rPr>
-          <w:i/>
-        </w:rPr>
-        <w:t xml:space="preserve">V</w:t>
-      </w:r>
-      <w:r>
-        <w:rPr>
-          <w:vertAlign w:val="subscript"/>
-        </w:rPr>
-        <w:t xml:space="preserve">cmax</w:t>
-      </w:r>
-      <w:r>
-        <w:t xml:space="preserve">, which effectively include a mesophyll conductance component. When fitting the A-</w:t>
-      </w:r>
-      <w:r>
-        <w:rPr>
-          <w:i/>
-        </w:rPr>
-        <w:t xml:space="preserve">C</w:t>
-      </w:r>
-      <w:r>
-        <w:rPr>
-          <w:vertAlign w:val="subscript"/>
-        </w:rPr>
-        <w:t xml:space="preserve">i</w:t>
-      </w:r>
-      <w:r>
-        <w:t xml:space="preserve"> </w:t>
-      </w:r>
-      <w:r>
-        <w:t xml:space="preserve">curves, we calculated</w:t>
-      </w:r>
-      <w:r>
-        <w:t xml:space="preserve"> </w:t>
-      </w:r>
-      <m:oMath>
-        <m:sSub>
-          <m:e>
-            <m:r>
-              <m:rPr/>
-              <m:t>Γ</m:t>
-            </m:r>
-          </m:e>
-          <m:sub>
-            <m:r>
-              <m:rPr/>
-              <m:t>*</m:t>
-            </m:r>
-          </m:sub>
-        </m:sSub>
-      </m:oMath>
-      <w:r>
-        <w:t xml:space="preserve"> </w:t>
-      </w:r>
-      <w:r>
-        <w:t xml:space="preserve">with the same methods as for</w:t>
-      </w:r>
-      <w:r>
-        <w:t xml:space="preserve"> </w:t>
-      </w:r>
-      <w:r>
-        <w:rPr>
-          <w:i/>
-        </w:rPr>
-        <w:t xml:space="preserve">g</w:t>
-      </w:r>
-      <w:r>
-        <w:rPr>
-          <w:vertAlign w:val="subscript"/>
-        </w:rPr>
-        <w:t xml:space="preserve">m</w:t>
-      </w:r>
-      <w:r>
-        <w:t xml:space="preserve">, described above (the estimated value at 25°C was 38.9</w:t>
-      </w:r>
-      <w:r>
-        <w:t xml:space="preserve"> </w:t>
-      </w:r>
-      <m:oMath>
-        <m:r>
-          <m:rPr/>
-          <m:t>μ</m:t>
-        </m:r>
-      </m:oMath>
-      <w:r>
-        <w:t xml:space="preserve">mol mol</w:t>
-      </w:r>
-      <w:r>
-        <w:rPr>
-          <w:vertAlign w:val="superscript"/>
-        </w:rPr>
-        <w:t xml:space="preserve">-1</w:t>
-      </w:r>
-      <w:r>
-        <w:t xml:space="preserve">), and the combined Michaelis-Menten coefficient (</w:t>
-      </w:r>
-      <w:r>
-        <w:rPr>
-          <w:i/>
-        </w:rPr>
-        <w:t xml:space="preserve">K</w:t>
-      </w:r>
-      <w:r>
-        <w:rPr>
-          <w:vertAlign w:val="subscript"/>
-        </w:rPr>
-        <w:t xml:space="preserve">m</w:t>
-      </w:r>
-      <w:r>
-        <w:t xml:space="preserve">) was estimated from Medlyn et al.</w:t>
-      </w:r>
-      <w:r>
-        <w:t xml:space="preserve"> </w:t>
-      </w:r>
-      <w:r>
-        <w:t xml:space="preserve">(2002)</w:t>
-      </w:r>
-      <w:r>
-        <w:t xml:space="preserve"> </w:t>
-      </w:r>
-      <w:r>
-        <w:t xml:space="preserve">(713.4</w:t>
-      </w:r>
-      <w:r>
-        <w:t xml:space="preserve"> </w:t>
-      </w:r>
-      <m:oMath>
-        <m:r>
-          <m:rPr/>
-          <m:t>μ</m:t>
-        </m:r>
-      </m:oMath>
-      <w:r>
-        <w:t xml:space="preserve">mol mol</w:t>
-      </w:r>
-      <w:r>
-        <w:rPr>
-          <w:vertAlign w:val="superscript"/>
-        </w:rPr>
-        <w:t xml:space="preserve">-1</w:t>
-      </w:r>
-      <w:r>
-        <w:t xml:space="preserve"> </w:t>
-      </w:r>
-      <w:r>
-        <w:t xml:space="preserve">at 25°C, using a</w:t>
-      </w:r>
-      <w:r>
-        <w:t xml:space="preserve"> </w:t>
-      </w:r>
-      <w:r>
-        <w:rPr>
-          <w:i/>
-        </w:rPr>
-        <w:t xml:space="preserve">K</w:t>
-      </w:r>
-      <w:r>
-        <w:rPr>
-          <w:vertAlign w:val="subscript"/>
-        </w:rPr>
-        <w:t xml:space="preserve">c</w:t>
-      </w:r>
-      <w:r>
-        <w:t xml:space="preserve"> </w:t>
-      </w:r>
-      <w:r>
-        <w:t xml:space="preserve">of 405</w:t>
-      </w:r>
-      <w:r>
-        <w:t xml:space="preserve"> </w:t>
-      </w:r>
-      <m:oMath>
-        <m:r>
-          <m:rPr/>
-          <m:t>μ</m:t>
-        </m:r>
-      </m:oMath>
-      <w:r>
-        <w:t xml:space="preserve">mol mol</w:t>
-      </w:r>
-      <w:r>
-        <w:rPr>
-          <w:vertAlign w:val="superscript"/>
-        </w:rPr>
-        <w:t xml:space="preserve">-1</w:t>
-      </w:r>
-      <w:r>
-        <w:t xml:space="preserve">, with an atmospheric pressure of 100 kPa). The temperature response parameters for</w:t>
-      </w:r>
-      <w:r>
-        <w:t xml:space="preserve"> </w:t>
-      </w:r>
-      <w:r>
-        <w:rPr>
-          <w:i/>
-        </w:rPr>
-        <w:t xml:space="preserve">J</w:t>
-      </w:r>
-      <w:r>
-        <w:rPr>
-          <w:vertAlign w:val="subscript"/>
-        </w:rPr>
-        <w:t xml:space="preserve">max</w:t>
-      </w:r>
-      <w:r>
-        <w:t xml:space="preserve">,</w:t>
-      </w:r>
-      <w:r>
-        <w:t xml:space="preserve"> </w:t>
-      </w:r>
-      <w:r>
-        <w:rPr>
-          <w:i/>
-        </w:rPr>
-        <w:t xml:space="preserve">V</w:t>
-      </w:r>
-      <w:r>
-        <w:rPr>
-          <w:vertAlign w:val="subscript"/>
-        </w:rPr>
-        <w:t xml:space="preserve">cmax</w:t>
-      </w:r>
-      <w:r>
-        <w:t xml:space="preserve"> </w:t>
-      </w:r>
-      <w:r>
-        <w:t xml:space="preserve">and</w:t>
-      </w:r>
-      <w:r>
-        <w:t xml:space="preserve"> </w:t>
-      </w:r>
-      <w:r>
-        <w:rPr>
-          <w:i/>
-        </w:rPr>
-        <w:t xml:space="preserve">K</w:t>
-      </w:r>
-      <w:r>
-        <w:rPr>
-          <w:vertAlign w:val="subscript"/>
-        </w:rPr>
-        <w:t xml:space="preserve">m</w:t>
-      </w:r>
-      <w:r>
-        <w:t xml:space="preserve"> </w:t>
-      </w:r>
-      <w:r>
-        <w:t xml:space="preserve">are not relevant since</w:t>
-      </w:r>
-      <w:r>
-        <w:t xml:space="preserve"> </w:t>
-      </w:r>
-      <w:r>
-        <w:rPr>
-          <w:i/>
-        </w:rPr>
-        <w:t xml:space="preserve">T</w:t>
-      </w:r>
-      <w:r>
-        <w:rPr>
-          <w:vertAlign w:val="subscript"/>
-        </w:rPr>
-        <w:t xml:space="preserve">leaf</w:t>
-      </w:r>
-      <w:r>
-        <w:t xml:space="preserve"> </w:t>
-      </w:r>
-      <w:r>
-        <w:t xml:space="preserve">was kept constant at 25°C.</w:t>
+        <w:t xml:space="preserve">Plant, Cell &amp; Environment</w:t>
+      </w:r>
+      <w:r>
+        <w:t xml:space="preserve"> </w:t>
+      </w:r>
+      <w:r>
+        <w:rPr>
+          <w:b/>
+        </w:rPr>
+        <w:t xml:space="preserve">36</w:t>
+      </w:r>
+      <w:r>
+        <w:t xml:space="preserve">, 745–756.</w:t>
       </w:r>
     </w:p>
     <w:p>
       <w:pPr>
-        <w:pStyle w:val="Heading1"/>
-      </w:pPr>
-      <w:bookmarkStart w:id="32" w:name="references"/>
-      <w:bookmarkEnd w:id="32"/>
-      <w:r>
-        <w:t xml:space="preserve">References</w:t>
+        <w:pStyle w:val="Bibliography"/>
+      </w:pPr>
+      <w:r>
+        <w:t xml:space="preserve">Evans J.R., Sharkey T.D., Berry J.A. &amp; Farquhar G.D. (1986) Carbon isotope discrimination measured concurrently with gas exchange to investigate CO</w:t>
+      </w:r>
+      <w:r>
+        <w:rPr>
+          <w:vertAlign w:val="subscript"/>
+        </w:rPr>
+        <w:t xml:space="preserve">2</w:t>
+      </w:r>
+      <w:r>
+        <w:t xml:space="preserve"> </w:t>
+      </w:r>
+      <w:r>
+        <w:t xml:space="preserve">diffusion in leaves of higher plants.</w:t>
+      </w:r>
+      <w:r>
+        <w:t xml:space="preserve"> </w:t>
+      </w:r>
+      <w:r>
+        <w:rPr>
+          <w:i/>
+        </w:rPr>
+        <w:t xml:space="preserve">Functional Plant Biology</w:t>
+      </w:r>
+      <w:r>
+        <w:t xml:space="preserve"> </w:t>
+      </w:r>
+      <w:r>
+        <w:rPr>
+          <w:b/>
+        </w:rPr>
+        <w:t xml:space="preserve">13</w:t>
+      </w:r>
+      <w:r>
+        <w:t xml:space="preserve">, 281–292.</w:t>
       </w:r>
     </w:p>
     <w:p>
@@ -4483,7 +3845,7 @@
         <w:pStyle w:val="Bibliography"/>
       </w:pPr>
       <w:r>
-        <w:t xml:space="preserve">Crous K.Y., Zaragoza-Castells J., Ellsworth D.S., Duursma R.A., Loew M., Tissue D.T. &amp; Atkin O.K. (2012) Light inhibition of leaf respiration in field-grown</w:t>
+        <w:t xml:space="preserve">Farquhar G.D. &amp; Cernusak L.A. (2012) Ternary effects on the gas exchange of isotopologues of carbon dioxide.</w:t>
       </w:r>
       <w:r>
         <w:t xml:space="preserve"> </w:t>
@@ -4492,33 +3854,6 @@
         <w:rPr>
           <w:i/>
         </w:rPr>
-        <w:t xml:space="preserve">Eucalyptus saligna</w:t>
-      </w:r>
-      <w:r>
-        <w:t xml:space="preserve"> </w:t>
-      </w:r>
-      <w:r>
-        <w:t xml:space="preserve">in whole-tree chambers under elevated atmospheric CO</w:t>
-      </w:r>
-      <w:r>
-        <w:rPr>
-          <w:vertAlign w:val="subscript"/>
-        </w:rPr>
-        <w:t xml:space="preserve">2</w:t>
-      </w:r>
-      <w:r>
-        <w:t xml:space="preserve"> </w:t>
-      </w:r>
-      <w:r>
-        <w:t xml:space="preserve">and summer drought.</w:t>
-      </w:r>
-      <w:r>
-        <w:t xml:space="preserve"> </w:t>
-      </w:r>
-      <w:r>
-        <w:rPr>
-          <w:i/>
-        </w:rPr>
         <w:t xml:space="preserve">Plant, Cell &amp; Environment</w:t>
       </w:r>
       <w:r>
@@ -4531,7 +3866,7 @@
         <w:t xml:space="preserve">35</w:t>
       </w:r>
       <w:r>
-        <w:t xml:space="preserve">, 966–981.</w:t>
+        <w:t xml:space="preserve">, 1221–1231.</w:t>
       </w:r>
     </w:p>
     <w:p>
@@ -4539,7 +3874,7 @@
         <w:pStyle w:val="Bibliography"/>
       </w:pPr>
       <w:r>
-        <w:t xml:space="preserve">Duursma R.A. (2015) Plantecophys - An R Package for Analysing and Modelling Leaf Gas Exchange Data.</w:t>
+        <w:t xml:space="preserve">Griffiths H. &amp; Helliker B.R. (2013) Mesophyll conductance: internal insights of leaf carbon exchange.</w:t>
       </w:r>
       <w:r>
         <w:t xml:space="preserve"> </w:t>
@@ -4548,7 +3883,7 @@
         <w:rPr>
           <w:i/>
         </w:rPr>
-        <w:t xml:space="preserve">PLoS ONE</w:t>
+        <w:t xml:space="preserve">Plant, Cell &amp; Environment</w:t>
       </w:r>
       <w:r>
         <w:t xml:space="preserve"> </w:t>
@@ -4557,10 +3892,10 @@
         <w:rPr>
           <w:b/>
         </w:rPr>
-        <w:t xml:space="preserve">10</w:t>
-      </w:r>
-      <w:r>
-        <w:t xml:space="preserve">, e0143346.</w:t>
+        <w:t xml:space="preserve">36</w:t>
+      </w:r>
+      <w:r>
+        <w:t xml:space="preserve">, 733–735.</w:t>
       </w:r>
     </w:p>
     <w:p>
@@ -4568,7 +3903,31 @@
         <w:pStyle w:val="Bibliography"/>
       </w:pPr>
       <w:r>
-        <w:t xml:space="preserve">Evans J.R. &amp; von Caemmerer S. (2013) Temperature response of carbon isotope discrimination and mesophyll conductance in tobacco.</w:t>
+        <w:t xml:space="preserve">Wingate L., Seibt U., Moncrieff J.B., Jarvis P.G. &amp; Lloyd J. (2007) Variations in</w:t>
+      </w:r>
+      <w:r>
+        <w:t xml:space="preserve"> </w:t>
+      </w:r>
+      <w:r>
+        <w:rPr>
+          <w:vertAlign w:val="superscript"/>
+        </w:rPr>
+        <w:t xml:space="preserve">13</w:t>
+      </w:r>
+      <w:r>
+        <w:t xml:space="preserve">C discrimination during CO</w:t>
+      </w:r>
+      <w:r>
+        <w:rPr>
+          <w:vertAlign w:val="subscript"/>
+        </w:rPr>
+        <w:t xml:space="preserve">2</w:t>
+      </w:r>
+      <w:r>
+        <w:t xml:space="preserve"> </w:t>
+      </w:r>
+      <w:r>
+        <w:t xml:space="preserve">exchange by</w:t>
       </w:r>
       <w:r>
         <w:t xml:space="preserve"> </w:t>
@@ -4577,6 +3936,21 @@
         <w:rPr>
           <w:i/>
         </w:rPr>
+        <w:t xml:space="preserve">Picea sitchensis</w:t>
+      </w:r>
+      <w:r>
+        <w:t xml:space="preserve"> </w:t>
+      </w:r>
+      <w:r>
+        <w:t xml:space="preserve">branches in the field.</w:t>
+      </w:r>
+      <w:r>
+        <w:t xml:space="preserve"> </w:t>
+      </w:r>
+      <w:r>
+        <w:rPr>
+          <w:i/>
+        </w:rPr>
         <w:t xml:space="preserve">Plant, Cell &amp; Environment</w:t>
       </w:r>
       <w:r>
@@ -4586,179 +3960,10 @@
         <w:rPr>
           <w:b/>
         </w:rPr>
-        <w:t xml:space="preserve">36</w:t>
-      </w:r>
-      <w:r>
-        <w:t xml:space="preserve">, 745–756.</w:t>
-      </w:r>
-    </w:p>
-    <w:p>
-      <w:pPr>
-        <w:pStyle w:val="Bibliography"/>
-      </w:pPr>
-      <w:r>
-        <w:t xml:space="preserve">Evans J.R., Sharkey T.D., Berry J.A. &amp; Farquhar G.D. (1986) Carbon isotope discrimination measured concurrently with gas exchange to investigate CO</w:t>
-      </w:r>
-      <w:r>
-        <w:rPr>
-          <w:vertAlign w:val="subscript"/>
-        </w:rPr>
-        <w:t xml:space="preserve">2</w:t>
-      </w:r>
-      <w:r>
-        <w:t xml:space="preserve"> </w:t>
-      </w:r>
-      <w:r>
-        <w:t xml:space="preserve">diffusion in leaves of higher plants.</w:t>
-      </w:r>
-      <w:r>
-        <w:t xml:space="preserve"> </w:t>
-      </w:r>
-      <w:r>
-        <w:rPr>
-          <w:i/>
-        </w:rPr>
-        <w:t xml:space="preserve">Functional Plant Biology</w:t>
-      </w:r>
-      <w:r>
-        <w:t xml:space="preserve"> </w:t>
-      </w:r>
-      <w:r>
-        <w:rPr>
-          <w:b/>
-        </w:rPr>
-        <w:t xml:space="preserve">13</w:t>
-      </w:r>
-      <w:r>
-        <w:t xml:space="preserve">, 281–292.</w:t>
-      </w:r>
-    </w:p>
-    <w:p>
-      <w:pPr>
-        <w:pStyle w:val="Bibliography"/>
-      </w:pPr>
-      <w:r>
-        <w:t xml:space="preserve">Farquhar G.D. &amp; Cernusak L.A. (2012) Ternary effects on the gas exchange of isotopologues of carbon dioxide.</w:t>
-      </w:r>
-      <w:r>
-        <w:t xml:space="preserve"> </w:t>
-      </w:r>
-      <w:r>
-        <w:rPr>
-          <w:i/>
-        </w:rPr>
-        <w:t xml:space="preserve">Plant, Cell &amp; Environment</w:t>
-      </w:r>
-      <w:r>
-        <w:t xml:space="preserve"> </w:t>
-      </w:r>
-      <w:r>
-        <w:rPr>
-          <w:b/>
-        </w:rPr>
-        <w:t xml:space="preserve">35</w:t>
-      </w:r>
-      <w:r>
-        <w:t xml:space="preserve">, 1221–1231.</w:t>
-      </w:r>
-    </w:p>
-    <w:p>
-      <w:pPr>
-        <w:pStyle w:val="Bibliography"/>
-      </w:pPr>
-      <w:r>
-        <w:t xml:space="preserve">Farquhar G.D., Caemmerer S. von &amp; Berry J.A. (1980) A biochemical model of photosynthetic CO</w:t>
-      </w:r>
-      <w:r>
-        <w:rPr>
-          <w:vertAlign w:val="subscript"/>
-        </w:rPr>
-        <w:t xml:space="preserve">2</w:t>
-      </w:r>
-      <w:r>
-        <w:t xml:space="preserve"> </w:t>
-      </w:r>
-      <w:r>
-        <w:t xml:space="preserve">assimilation in leaves of C3 species.</w:t>
-      </w:r>
-      <w:r>
-        <w:t xml:space="preserve"> </w:t>
-      </w:r>
-      <w:r>
-        <w:rPr>
-          <w:i/>
-        </w:rPr>
-        <w:t xml:space="preserve">Planta</w:t>
-      </w:r>
-      <w:r>
-        <w:t xml:space="preserve"> </w:t>
-      </w:r>
-      <w:r>
-        <w:rPr>
-          <w:b/>
-        </w:rPr>
-        <w:t xml:space="preserve">149</w:t>
-      </w:r>
-      <w:r>
-        <w:t xml:space="preserve">, 78–90.</w:t>
-      </w:r>
-    </w:p>
-    <w:p>
-      <w:pPr>
-        <w:pStyle w:val="Bibliography"/>
-      </w:pPr>
-      <w:r>
-        <w:t xml:space="preserve">Griffiths H. &amp; Helliker B.R. (2013) Mesophyll conductance: internal insights of leaf carbon exchange.</w:t>
-      </w:r>
-      <w:r>
-        <w:t xml:space="preserve"> </w:t>
-      </w:r>
-      <w:r>
-        <w:rPr>
-          <w:i/>
-        </w:rPr>
-        <w:t xml:space="preserve">Plant, Cell &amp; Environment</w:t>
-      </w:r>
-      <w:r>
-        <w:t xml:space="preserve"> </w:t>
-      </w:r>
-      <w:r>
-        <w:rPr>
-          <w:b/>
-        </w:rPr>
-        <w:t xml:space="preserve">36</w:t>
-      </w:r>
-      <w:r>
-        <w:t xml:space="preserve">, 733–735.</w:t>
-      </w:r>
-    </w:p>
-    <w:p>
-      <w:pPr>
-        <w:pStyle w:val="Bibliography"/>
-      </w:pPr>
-      <w:r>
-        <w:t xml:space="preserve">Medlyn B.E., Dreyer E., Ellsworth D., Forstreuter M., Harley P.C., Kirschbaum M.U.F., … Others (2002) Temperature response of parameters of a biochemically based model of photosynthesis. II. A review of experimental data.</w:t>
-      </w:r>
-      <w:r>
-        <w:t xml:space="preserve"> </w:t>
-      </w:r>
-      <w:r>
-        <w:rPr>
-          <w:i/>
-        </w:rPr>
-        <w:t xml:space="preserve">Plant, Cell &amp; Environment</w:t>
-      </w:r>
-      <w:r>
-        <w:t xml:space="preserve"> </w:t>
-      </w:r>
-      <w:r>
-        <w:rPr>
-          <w:b/>
-        </w:rPr>
-        <w:t xml:space="preserve">25</w:t>
-      </w:r>
-      <w:r>
-        <w:t xml:space="preserve">, 1167–1179.</w:t>
+        <w:t xml:space="preserve">30</w:t>
+      </w:r>
+      <w:r>
+        <w:t xml:space="preserve">, 600–616.</w:t>
       </w:r>
     </w:p>
     <w:sectPr>
@@ -5124,7 +4329,7 @@
     </w:lvl>
   </w:abstractNum>
   <w:abstractNum w:abstractNumId="990">
-    <w:nsid w:val="3005c2f1"/>
+    <w:nsid w:val="873b6205"/>
     <w:multiLevelType w:val="multilevel"/>
     <w:lvl w:ilvl="0">
       <w:numFmt w:val="bullet"/>

</xml_diff>